<commit_message>
finish new module passport pkpo
</commit_message>
<xml_diff>
--- a/core/static/pasport_pkpo.docx
+++ b/core/static/pasport_pkpo.docx
@@ -31,7 +31,7 @@
                     </pic:cNvPicPr>
                   </pic:nvPicPr>
                   <pic:blipFill>
-                    <a:blip r:embed="rId5">
+                    <a:blip r:embed="rId6">
                       <a:extLst>
                         <a:ext uri="{28A0092B-C50C-407E-A947-70E740481C1C}">
                           <a14:useLocalDpi xmlns:a14="http://schemas.microsoft.com/office/drawing/2010/main" val="0"/>
@@ -321,9 +321,23 @@
         <w:rPr>
           <w:sz w:val="32"/>
           <w:szCs w:val="32"/>
+        </w:rPr>
+        <w:t xml:space="preserve">{{ </w:t>
+      </w:r>
+      <w:r>
+        <w:rPr>
+          <w:sz w:val="32"/>
+          <w:szCs w:val="32"/>
           <w:lang w:val="en-US"/>
         </w:rPr>
-        <w:t>{{ year }}</w:t>
+        <w:t>year</w:t>
+      </w:r>
+      <w:r>
+        <w:rPr>
+          <w:sz w:val="32"/>
+          <w:szCs w:val="32"/>
+        </w:rPr>
+        <w:t xml:space="preserve"> }}</w:t>
       </w:r>
       <w:r>
         <w:rPr>
@@ -583,7 +597,7 @@
                     </pic:cNvPicPr>
                   </pic:nvPicPr>
                   <pic:blipFill>
-                    <a:blip r:embed="rId6">
+                    <a:blip r:embed="rId7">
                       <a:extLst>
                         <a:ext uri="{28A0092B-C50C-407E-A947-70E740481C1C}">
                           <a14:useLocalDpi xmlns:a14="http://schemas.microsoft.com/office/drawing/2010/main" val="0"/>
@@ -1532,6 +1546,7 @@
               <w:rPr>
                 <w:sz w:val="22"/>
                 <w:shd w:val="clear" w:color="auto" w:fill="FFFFFF"/>
+                <w:lang w:val="en-US"/>
               </w:rPr>
             </w:pPr>
             <w:r>
@@ -1539,21 +1554,15 @@
                 <w:sz w:val="22"/>
                 <w:shd w:val="clear" w:color="auto" w:fill="FFFFFF"/>
               </w:rPr>
-              <w:t>Провод ППСа 1х</w:t>
+              <w:t xml:space="preserve">Провод ППСа </w:t>
             </w:r>
             <w:r>
               <w:rPr>
                 <w:sz w:val="22"/>
                 <w:shd w:val="clear" w:color="auto" w:fill="FFFFFF"/>
-              </w:rPr>
-              <w:t>150</w:t>
-            </w:r>
-            <w:r>
-              <w:rPr>
-                <w:sz w:val="22"/>
-                <w:shd w:val="clear" w:color="auto" w:fill="FFFFFF"/>
-              </w:rPr>
-              <w:t>-6</w:t>
+                <w:lang w:val="en-US"/>
+              </w:rPr>
+              <w:t>{{ ppsa }}</w:t>
             </w:r>
           </w:p>
         </w:tc>
@@ -2250,7 +2259,7 @@
                 <w:sz w:val="22"/>
                 <w:lang w:val="en-US"/>
               </w:rPr>
-              <w:t>{{ is_razed }}</w:t>
+              <w:t>{{ razed }}</w:t>
             </w:r>
           </w:p>
         </w:tc>
@@ -4259,7 +4268,6 @@
     <w:p>
       <w:pPr>
         <w:spacing w:after="0"/>
-        <w:ind w:firstLine="0"/>
       </w:pPr>
     </w:p>
     <w:p>
@@ -4272,6 +4280,12 @@
       <w:pPr>
         <w:spacing w:after="0"/>
         <w:ind w:firstLine="0"/>
+      </w:pPr>
+    </w:p>
+    <w:p>
+      <w:pPr>
+        <w:spacing w:after="0"/>
+        <w:ind w:firstLine="0"/>
         <w:jc w:val="center"/>
       </w:pPr>
       <w:r>
@@ -4431,9 +4445,6 @@
         <w:t>Дата изготовления: ____________20</w:t>
       </w:r>
       <w:r>
-        <w:rPr>
-          <w:lang w:val="en-US"/>
-        </w:rPr>
         <w:t>2</w:t>
       </w:r>
       <w:r>
@@ -4538,7 +4549,7 @@
                 <w:noProof/>
               </w:rPr>
               <w:drawing>
-                <wp:inline distT="0" distB="0" distL="0" distR="0" wp14:anchorId="03A2AF8E" wp14:editId="0D225BDA">
+                <wp:inline distT="0" distB="0" distL="0" distR="0" wp14:anchorId="03A2AF8E" wp14:editId="60F8AB53">
                   <wp:extent cx="2423160" cy="822960"/>
                   <wp:effectExtent l="0" t="0" r="0" b="0"/>
                   <wp:docPr id="3" name="Рисунок 3"/>
@@ -4555,7 +4566,7 @@
                           </pic:cNvPicPr>
                         </pic:nvPicPr>
                         <pic:blipFill>
-                          <a:blip r:embed="rId7" cstate="print">
+                          <a:blip r:embed="rId8" cstate="print">
                             <a:extLst>
                               <a:ext uri="{28A0092B-C50C-407E-A947-70E740481C1C}">
                                 <a14:useLocalDpi xmlns:a14="http://schemas.microsoft.com/office/drawing/2010/main" val="0"/>
@@ -4626,7 +4637,7 @@
                           </pic:cNvPicPr>
                         </pic:nvPicPr>
                         <pic:blipFill>
-                          <a:blip r:embed="rId8">
+                          <a:blip r:embed="rId9">
                             <a:extLst>
                               <a:ext uri="{28A0092B-C50C-407E-A947-70E740481C1C}">
                                 <a14:useLocalDpi xmlns:a14="http://schemas.microsoft.com/office/drawing/2010/main" val="0"/>
@@ -5008,15 +5019,123 @@
     <w:p/>
     <w:p>
       <w:pPr>
-        <w:rPr>
+        <w:ind w:firstLine="0"/>
+        <w:rPr>
+          <w:szCs w:val="24"/>
           <w:lang w:val="en-US"/>
         </w:rPr>
       </w:pPr>
       <w:r>
         <w:rPr>
+          <w:szCs w:val="24"/>
           <w:lang w:val="en-US"/>
         </w:rPr>
-        <w:t>{{ oprosniy_list }}</w:t>
+        <w:t>{</w:t>
+      </w:r>
+      <w:r>
+        <w:rPr>
+          <w:szCs w:val="24"/>
+          <w:lang w:val="en-US"/>
+        </w:rPr>
+        <w:t xml:space="preserve">%p for list in </w:t>
+      </w:r>
+      <w:r>
+        <w:rPr>
+          <w:lang w:val="en-US"/>
+        </w:rPr>
+        <w:t>oprosniy</w:t>
+      </w:r>
+      <w:r>
+        <w:rPr>
+          <w:lang w:val="en-US"/>
+        </w:rPr>
+        <w:t>_</w:t>
+      </w:r>
+      <w:r>
+        <w:rPr>
+          <w:lang w:val="en-US"/>
+        </w:rPr>
+        <w:t>list</w:t>
+      </w:r>
+      <w:r>
+        <w:rPr>
+          <w:lang w:val="en-US"/>
+        </w:rPr>
+        <w:t xml:space="preserve"> </w:t>
+      </w:r>
+      <w:r>
+        <w:rPr>
+          <w:szCs w:val="24"/>
+          <w:lang w:val="en-US"/>
+        </w:rPr>
+        <w:t>%}</w:t>
+      </w:r>
+    </w:p>
+    <w:p>
+      <w:pPr>
+        <w:ind w:firstLine="0"/>
+        <w:rPr>
+          <w:rFonts w:ascii="ISOCPEUR" w:hAnsi="ISOCPEUR"/>
+          <w:sz w:val="24"/>
+          <w:szCs w:val="20"/>
+          <w:lang w:val="en-US"/>
+        </w:rPr>
+      </w:pPr>
+      <w:r>
+        <w:rPr>
+          <w:rFonts w:ascii="ISOCPEUR" w:hAnsi="ISOCPEUR"/>
+          <w:sz w:val="24"/>
+          <w:szCs w:val="20"/>
+          <w:lang w:val="en-US"/>
+        </w:rPr>
+        <w:t xml:space="preserve">{{ </w:t>
+      </w:r>
+      <w:r>
+        <w:rPr>
+          <w:rFonts w:ascii="ISOCPEUR" w:hAnsi="ISOCPEUR"/>
+          <w:sz w:val="24"/>
+          <w:szCs w:val="20"/>
+          <w:lang w:val="en-US"/>
+        </w:rPr>
+        <w:t>list</w:t>
+      </w:r>
+      <w:r>
+        <w:rPr>
+          <w:rFonts w:ascii="ISOCPEUR" w:hAnsi="ISOCPEUR"/>
+          <w:sz w:val="24"/>
+          <w:szCs w:val="20"/>
+          <w:lang w:val="en-US"/>
+        </w:rPr>
+        <w:t xml:space="preserve"> }}</w:t>
+      </w:r>
+    </w:p>
+    <w:p>
+      <w:pPr>
+        <w:ind w:firstLine="0"/>
+      </w:pPr>
+      <w:r>
+        <w:t>{</w:t>
+      </w:r>
+      <w:r>
+        <w:t>%</w:t>
+      </w:r>
+      <w:r>
+        <w:rPr>
+          <w:lang w:val="en-US"/>
+        </w:rPr>
+        <w:t>p</w:t>
+      </w:r>
+      <w:r>
+        <w:t xml:space="preserve"> </w:t>
+      </w:r>
+      <w:r>
+        <w:rPr>
+          <w:lang w:val="en-US"/>
+        </w:rPr>
+        <w:t>endfor</w:t>
+      </w:r>
+      <w:r>
+        <w:t xml:space="preserve"> %}</w:t>
       </w:r>
     </w:p>
     <w:p/>
@@ -5267,17 +5386,7 @@
           <w:sz w:val="24"/>
           <w:szCs w:val="24"/>
         </w:rPr>
-        <w:t>Исполнителя             ______________________________________________________________</w:t>
-      </w:r>
-      <w:bookmarkStart w:id="0" w:name="_GoBack"/>
-      <w:bookmarkEnd w:id="0"/>
-      <w:r>
-        <w:rPr>
-          <w:rFonts w:eastAsia="Times New Roman" w:cs="Times New Roman"/>
-          <w:sz w:val="24"/>
-          <w:szCs w:val="24"/>
-        </w:rPr>
-        <w:t xml:space="preserve">______ </w:t>
+        <w:t xml:space="preserve">Исполнителя             ____________________________________________________________________ </w:t>
       </w:r>
     </w:p>
     <w:p>
@@ -6672,7 +6781,7 @@
                     </pic:cNvPicPr>
                   </pic:nvPicPr>
                   <pic:blipFill>
-                    <a:blip r:embed="rId9" cstate="print">
+                    <a:blip r:embed="rId10" cstate="print">
                       <a:extLst>
                         <a:ext uri="{28A0092B-C50C-407E-A947-70E740481C1C}">
                           <a14:useLocalDpi xmlns:a14="http://schemas.microsoft.com/office/drawing/2010/main" val="0"/>
@@ -6712,6 +6821,103 @@
     </w:sectPr>
   </w:body>
 </w:document>
+</file>
+
+<file path=word/numbering.xml><?xml version="1.0" encoding="utf-8"?>
+<w:numbering xmlns:wpc="http://schemas.microsoft.com/office/word/2010/wordprocessingCanvas" xmlns:cx="http://schemas.microsoft.com/office/drawing/2014/chartex" xmlns:cx1="http://schemas.microsoft.com/office/drawing/2015/9/8/chartex" xmlns:cx2="http://schemas.microsoft.com/office/drawing/2015/10/21/chartex" xmlns:cx3="http://schemas.microsoft.com/office/drawing/2016/5/9/chartex" xmlns:cx4="http://schemas.microsoft.com/office/drawing/2016/5/10/chartex" xmlns:cx5="http://schemas.microsoft.com/office/drawing/2016/5/11/chartex" xmlns:cx6="http://schemas.microsoft.com/office/drawing/2016/5/12/chartex" xmlns:cx7="http://schemas.microsoft.com/office/drawing/2016/5/13/chartex" xmlns:cx8="http://schemas.microsoft.com/office/drawing/2016/5/14/chartex" xmlns:mc="http://schemas.openxmlformats.org/markup-compatibility/2006" xmlns:aink="http://schemas.microsoft.com/office/drawing/2016/ink" xmlns:am3d="http://schemas.microsoft.com/office/drawing/2017/model3d" xmlns:o="urn:schemas-microsoft-com:office:office" xmlns:oel="http://schemas.microsoft.com/office/2019/extlst" xmlns:r="http://schemas.openxmlformats.org/officeDocument/2006/relationships" xmlns:m="http://schemas.openxmlformats.org/officeDocument/2006/math" xmlns:v="urn:schemas-microsoft-com:vml" xmlns:wp14="http://schemas.microsoft.com/office/word/2010/wordprocessingDrawing" xmlns:wp="http://schemas.openxmlformats.org/drawingml/2006/wordprocessingDrawing" xmlns:w10="urn:schemas-microsoft-com:office:word" xmlns:w="http://schemas.openxmlformats.org/wordprocessingml/2006/main" xmlns:w14="http://schemas.microsoft.com/office/word/2010/wordml" xmlns:w15="http://schemas.microsoft.com/office/word/2012/wordml" xmlns:w16cex="http://schemas.microsoft.com/office/word/2018/wordml/cex" xmlns:w16cid="http://schemas.microsoft.com/office/word/2016/wordml/cid" xmlns:w16="http://schemas.microsoft.com/office/word/2018/wordml" xmlns:w16sdtdh="http://schemas.microsoft.com/office/word/2020/wordml/sdtdatahash" xmlns:w16se="http://schemas.microsoft.com/office/word/2015/wordml/symex" xmlns:wpg="http://schemas.microsoft.com/office/word/2010/wordprocessingGroup" xmlns:wpi="http://schemas.microsoft.com/office/word/2010/wordprocessingInk" xmlns:wne="http://schemas.microsoft.com/office/word/2006/wordml" xmlns:wps="http://schemas.microsoft.com/office/word/2010/wordprocessingShape" mc:Ignorable="w14 w15 w16se w16cid w16 w16cex w16sdtdh wp14">
+  <w:abstractNum w:abstractNumId="0" w15:restartNumberingAfterBreak="0">
+    <w:nsid w:val="17386AF8"/>
+    <w:multiLevelType w:val="hybridMultilevel"/>
+    <w:tmpl w:val="11CE82E4"/>
+    <w:lvl w:ilvl="0" w:tplc="219E0A50">
+      <w:start w:val="1"/>
+      <w:numFmt w:val="decimal"/>
+      <w:lvlText w:val="%1."/>
+      <w:lvlJc w:val="left"/>
+      <w:pPr>
+        <w:ind w:left="587" w:hanging="360"/>
+      </w:pPr>
+      <w:rPr>
+        <w:rFonts w:hint="default"/>
+      </w:rPr>
+    </w:lvl>
+    <w:lvl w:ilvl="1" w:tplc="04190019" w:tentative="1">
+      <w:start w:val="1"/>
+      <w:numFmt w:val="lowerLetter"/>
+      <w:lvlText w:val="%2."/>
+      <w:lvlJc w:val="left"/>
+      <w:pPr>
+        <w:ind w:left="1307" w:hanging="360"/>
+      </w:pPr>
+    </w:lvl>
+    <w:lvl w:ilvl="2" w:tplc="0419001B" w:tentative="1">
+      <w:start w:val="1"/>
+      <w:numFmt w:val="lowerRoman"/>
+      <w:lvlText w:val="%3."/>
+      <w:lvlJc w:val="right"/>
+      <w:pPr>
+        <w:ind w:left="2027" w:hanging="180"/>
+      </w:pPr>
+    </w:lvl>
+    <w:lvl w:ilvl="3" w:tplc="0419000F" w:tentative="1">
+      <w:start w:val="1"/>
+      <w:numFmt w:val="decimal"/>
+      <w:lvlText w:val="%4."/>
+      <w:lvlJc w:val="left"/>
+      <w:pPr>
+        <w:ind w:left="2747" w:hanging="360"/>
+      </w:pPr>
+    </w:lvl>
+    <w:lvl w:ilvl="4" w:tplc="04190019" w:tentative="1">
+      <w:start w:val="1"/>
+      <w:numFmt w:val="lowerLetter"/>
+      <w:lvlText w:val="%5."/>
+      <w:lvlJc w:val="left"/>
+      <w:pPr>
+        <w:ind w:left="3467" w:hanging="360"/>
+      </w:pPr>
+    </w:lvl>
+    <w:lvl w:ilvl="5" w:tplc="0419001B" w:tentative="1">
+      <w:start w:val="1"/>
+      <w:numFmt w:val="lowerRoman"/>
+      <w:lvlText w:val="%6."/>
+      <w:lvlJc w:val="right"/>
+      <w:pPr>
+        <w:ind w:left="4187" w:hanging="180"/>
+      </w:pPr>
+    </w:lvl>
+    <w:lvl w:ilvl="6" w:tplc="0419000F" w:tentative="1">
+      <w:start w:val="1"/>
+      <w:numFmt w:val="decimal"/>
+      <w:lvlText w:val="%7."/>
+      <w:lvlJc w:val="left"/>
+      <w:pPr>
+        <w:ind w:left="4907" w:hanging="360"/>
+      </w:pPr>
+    </w:lvl>
+    <w:lvl w:ilvl="7" w:tplc="04190019" w:tentative="1">
+      <w:start w:val="1"/>
+      <w:numFmt w:val="lowerLetter"/>
+      <w:lvlText w:val="%8."/>
+      <w:lvlJc w:val="left"/>
+      <w:pPr>
+        <w:ind w:left="5627" w:hanging="360"/>
+      </w:pPr>
+    </w:lvl>
+    <w:lvl w:ilvl="8" w:tplc="0419001B" w:tentative="1">
+      <w:start w:val="1"/>
+      <w:numFmt w:val="lowerRoman"/>
+      <w:lvlText w:val="%9."/>
+      <w:lvlJc w:val="right"/>
+      <w:pPr>
+        <w:ind w:left="6347" w:hanging="180"/>
+      </w:pPr>
+    </w:lvl>
+  </w:abstractNum>
+  <w:num w:numId="1" w16cid:durableId="732503197">
+    <w:abstractNumId w:val="0"/>
+  </w:num>
+</w:numbering>
 </file>
 
 <file path=word/styles.xml><?xml version="1.0" encoding="utf-8"?>
@@ -7149,19 +7355,18 @@
   <w:style w:type="character" w:customStyle="1" w:styleId="1">
     <w:name w:val="Основной шрифт абзаца1"/>
   </w:style>
-  <w:style w:type="character" w:customStyle="1" w:styleId="DefaultParagraphFont">
-    <w:name w:val="Default Paragraph Font"/>
+  <w:style w:type="character" w:customStyle="1" w:styleId="2">
+    <w:name w:val="Основной шрифт абзаца2"/>
   </w:style>
   <w:style w:type="character" w:styleId="a3">
     <w:name w:val="Hyperlink"/>
     <w:rPr>
       <w:color w:val="0563C1"/>
       <w:u w:val="single"/>
-      <w:lang/>
     </w:rPr>
   </w:style>
-  <w:style w:type="character" w:customStyle="1" w:styleId="UnresolvedMention">
-    <w:name w:val="Unresolved Mention"/>
+  <w:style w:type="character" w:customStyle="1" w:styleId="10">
+    <w:name w:val="Неразрешенное упоминание1"/>
     <w:rPr>
       <w:color w:val="808080"/>
     </w:rPr>
@@ -7169,7 +7374,7 @@
   <w:style w:type="character" w:customStyle="1" w:styleId="a4">
     <w:name w:val="Символ нумерации"/>
   </w:style>
-  <w:style w:type="paragraph" w:customStyle="1" w:styleId="2">
+  <w:style w:type="paragraph" w:customStyle="1" w:styleId="20">
     <w:name w:val="Заголовок2"/>
     <w:basedOn w:val="a"/>
     <w:next w:val="a5"/>
@@ -7208,7 +7413,7 @@
       <w:szCs w:val="24"/>
     </w:rPr>
   </w:style>
-  <w:style w:type="paragraph" w:customStyle="1" w:styleId="20">
+  <w:style w:type="paragraph" w:customStyle="1" w:styleId="21">
     <w:name w:val="Указатель2"/>
     <w:basedOn w:val="a"/>
     <w:pPr>
@@ -7218,7 +7423,7 @@
       <w:rFonts w:cs="Arial"/>
     </w:rPr>
   </w:style>
-  <w:style w:type="paragraph" w:customStyle="1" w:styleId="10">
+  <w:style w:type="paragraph" w:customStyle="1" w:styleId="11">
     <w:name w:val="Заголовок1"/>
     <w:basedOn w:val="a"/>
     <w:next w:val="a5"/>
@@ -7231,7 +7436,7 @@
       <w:szCs w:val="28"/>
     </w:rPr>
   </w:style>
-  <w:style w:type="paragraph" w:customStyle="1" w:styleId="11">
+  <w:style w:type="paragraph" w:customStyle="1" w:styleId="12">
     <w:name w:val="Указатель1"/>
     <w:basedOn w:val="a"/>
     <w:pPr>
@@ -7241,8 +7446,8 @@
       <w:rFonts w:cs="Arial"/>
     </w:rPr>
   </w:style>
-  <w:style w:type="paragraph" w:customStyle="1" w:styleId="ListParagraph">
-    <w:name w:val="List Paragraph"/>
+  <w:style w:type="paragraph" w:customStyle="1" w:styleId="13">
+    <w:name w:val="Абзац списка1"/>
     <w:basedOn w:val="a"/>
     <w:pPr>
       <w:ind w:left="720"/>
@@ -7277,6 +7482,23 @@
     <w:rPr>
       <w:rFonts w:ascii="Calibri" w:hAnsi="Calibri" w:cs="Calibri"/>
       <w:sz w:val="22"/>
+    </w:rPr>
+  </w:style>
+  <w:style w:type="paragraph" w:styleId="aa">
+    <w:name w:val="List Paragraph"/>
+    <w:basedOn w:val="a"/>
+    <w:uiPriority w:val="34"/>
+    <w:qFormat/>
+    <w:rsid w:val="009628C8"/>
+    <w:pPr>
+      <w:suppressAutoHyphens w:val="0"/>
+      <w:spacing w:before="200" w:after="0"/>
+      <w:ind w:left="720" w:firstLine="709"/>
+      <w:contextualSpacing/>
+    </w:pPr>
+    <w:rPr>
+      <w:rFonts w:eastAsiaTheme="minorEastAsia" w:cstheme="minorBidi"/>
+      <w:lang w:eastAsia="ru-RU"/>
     </w:rPr>
   </w:style>
 </w:styles>

</xml_diff>